<commit_message>
:large_blue_diamond: feat(rapport): Mise à jour du rapport
+ Mise à jour du rapport
</commit_message>
<xml_diff>
--- a/matvelickov-rapport_webstore.docx
+++ b/matvelickov-rapport_webstore.docx
@@ -10378,7 +10378,7 @@
           <w:sz w:val="28"/>
           <w:szCs w:val="28"/>
         </w:rPr>
-        <w:t>Lorem ipsum</w:t>
+        <w:t>Objectif</w:t>
       </w:r>
     </w:p>
     <w:p>
@@ -10392,7 +10392,19 @@
         <w:rPr>
           <w:rFonts w:ascii="Calibri" w:hAnsi="Calibri" w:cs="Calibri"/>
         </w:rPr>
-        <w:t xml:space="preserve">Lorem ipsum dolor sit amet, consectetur adipiscing elit. Sed non risus. Suspendisse lectus tortor, dignissim sit amet, adipiscing nec, ultricies sed, dolor. </w:t>
+        <w:t>Créer</w:t>
+      </w:r>
+      <w:r>
+        <w:rPr>
+          <w:rFonts w:ascii="Calibri" w:hAnsi="Calibri" w:cs="Calibri"/>
+        </w:rPr>
+        <w:t xml:space="preserve"> d’un site d’e-commerce séc</w:t>
+      </w:r>
+      <w:r>
+        <w:rPr>
+          <w:rFonts w:ascii="Calibri" w:hAnsi="Calibri" w:cs="Calibri"/>
+        </w:rPr>
+        <w:t>urisé.</w:t>
       </w:r>
     </w:p>
     <w:p>
@@ -10400,7 +10412,6 @@
         <w:jc w:val="both"/>
         <w:rPr>
           <w:rFonts w:ascii="Calibri" w:hAnsi="Calibri" w:cs="Calibri"/>
-          <w:color w:val="004FAC"/>
         </w:rPr>
       </w:pPr>
     </w:p>
@@ -10436,7 +10447,7 @@
           <w:sz w:val="28"/>
           <w:szCs w:val="28"/>
         </w:rPr>
-        <w:t>Lorem ipsum</w:t>
+        <w:t>HTTPS</w:t>
       </w:r>
     </w:p>
     <w:p>
@@ -10446,53 +10457,451 @@
           <w:rFonts w:ascii="Calibri" w:hAnsi="Calibri" w:cs="Calibri"/>
         </w:rPr>
       </w:pPr>
-      <w:proofErr w:type="spellStart"/>
       <w:r>
         <w:rPr>
-          <w:rFonts w:ascii="Calibri" w:hAnsi="Calibri" w:cs="Calibri"/>
+          <w:noProof/>
         </w:rPr>
-        <w:t>Proin</w:t>
-      </w:r>
-      <w:proofErr w:type="spellEnd"/>
-      <w:r>
-        <w:rPr>
-          <w:rFonts w:ascii="Calibri" w:hAnsi="Calibri" w:cs="Calibri"/>
-        </w:rPr>
-        <w:t xml:space="preserve"> </w:t>
-      </w:r>
-      <w:proofErr w:type="spellStart"/>
-      <w:r>
-        <w:rPr>
-          <w:rFonts w:ascii="Calibri" w:hAnsi="Calibri" w:cs="Calibri"/>
-        </w:rPr>
-        <w:t>porttitor</w:t>
-      </w:r>
-      <w:proofErr w:type="spellEnd"/>
-      <w:r>
-        <w:rPr>
-          <w:rFonts w:ascii="Calibri" w:hAnsi="Calibri" w:cs="Calibri"/>
-        </w:rPr>
-        <w:t xml:space="preserve">, </w:t>
-      </w:r>
-      <w:proofErr w:type="spellStart"/>
-      <w:r>
-        <w:rPr>
-          <w:rFonts w:ascii="Calibri" w:hAnsi="Calibri" w:cs="Calibri"/>
-        </w:rPr>
-        <w:t>orci</w:t>
-      </w:r>
-      <w:proofErr w:type="spellEnd"/>
-      <w:r>
-        <w:rPr>
-          <w:rFonts w:ascii="Calibri" w:hAnsi="Calibri" w:cs="Calibri"/>
-        </w:rPr>
-        <w:t xml:space="preserve"> nec nonummy molestie, enim est eleifend mi, non fermentum diam nisl sit amet erat. Duis semper. Duis arcu massa, scelerisque vitae, consequat in, pretium a, enim. Pellentesque congue. Ut in risus volutpat libero pharetra tempor</w:t>
+        <mc:AlternateContent>
+          <mc:Choice Requires="wps">
+            <w:drawing>
+              <wp:anchor distT="0" distB="0" distL="114300" distR="114300" simplePos="0" relativeHeight="251672576" behindDoc="1" locked="0" layoutInCell="1" allowOverlap="1" wp14:anchorId="7A0AFBCA" wp14:editId="0A1AAE7B">
+                <wp:simplePos x="0" y="0"/>
+                <wp:positionH relativeFrom="margin">
+                  <wp:posOffset>0</wp:posOffset>
+                </wp:positionH>
+                <wp:positionV relativeFrom="paragraph">
+                  <wp:posOffset>958215</wp:posOffset>
+                </wp:positionV>
+                <wp:extent cx="5760720" cy="153035"/>
+                <wp:effectExtent l="0" t="0" r="0" b="0"/>
+                <wp:wrapTight wrapText="bothSides">
+                  <wp:wrapPolygon edited="0">
+                    <wp:start x="0" y="0"/>
+                    <wp:lineTo x="0" y="18822"/>
+                    <wp:lineTo x="21500" y="18822"/>
+                    <wp:lineTo x="21500" y="0"/>
+                    <wp:lineTo x="0" y="0"/>
+                  </wp:wrapPolygon>
+                </wp:wrapTight>
+                <wp:docPr id="35" name="Zone de texte 35"/>
+                <wp:cNvGraphicFramePr/>
+                <a:graphic xmlns:a="http://schemas.openxmlformats.org/drawingml/2006/main">
+                  <a:graphicData uri="http://schemas.microsoft.com/office/word/2010/wordprocessingShape">
+                    <wps:wsp>
+                      <wps:cNvSpPr txBox="1"/>
+                      <wps:spPr>
+                        <a:xfrm>
+                          <a:off x="0" y="0"/>
+                          <a:ext cx="5760720" cy="153035"/>
+                        </a:xfrm>
+                        <a:prstGeom prst="rect">
+                          <a:avLst/>
+                        </a:prstGeom>
+                        <a:solidFill>
+                          <a:prstClr val="white"/>
+                        </a:solidFill>
+                        <a:ln>
+                          <a:noFill/>
+                        </a:ln>
+                      </wps:spPr>
+                      <wps:txbx>
+                        <w:txbxContent>
+                          <w:p>
+                            <w:pPr>
+                              <w:pStyle w:val="Lgende"/>
+                              <w:jc w:val="center"/>
+                              <w:rPr>
+                                <w:rFonts w:ascii="Calibri" w:hAnsi="Calibri" w:cs="Calibri"/>
+                                <w:color w:val="000000" w:themeColor="text1"/>
+                              </w:rPr>
+                            </w:pPr>
+                            <w:r>
+                              <w:rPr>
+                                <w:color w:val="000000" w:themeColor="text1"/>
+                              </w:rPr>
+                              <w:t xml:space="preserve">Figure </w:t>
+                            </w:r>
+                            <w:r>
+                              <w:rPr>
+                                <w:color w:val="000000" w:themeColor="text1"/>
+                              </w:rPr>
+                              <w:fldChar w:fldCharType="begin"/>
+                            </w:r>
+                            <w:r>
+                              <w:rPr>
+                                <w:color w:val="000000" w:themeColor="text1"/>
+                              </w:rPr>
+                              <w:instrText xml:space="preserve"> SEQ Figure \* ARABIC </w:instrText>
+                            </w:r>
+                            <w:r>
+                              <w:rPr>
+                                <w:color w:val="000000" w:themeColor="text1"/>
+                              </w:rPr>
+                              <w:fldChar w:fldCharType="separate"/>
+                            </w:r>
+                            <w:r>
+                              <w:rPr>
+                                <w:noProof/>
+                                <w:color w:val="000000" w:themeColor="text1"/>
+                              </w:rPr>
+                              <w:t>1</w:t>
+                            </w:r>
+                            <w:r>
+                              <w:rPr>
+                                <w:color w:val="000000" w:themeColor="text1"/>
+                              </w:rPr>
+                              <w:fldChar w:fldCharType="end"/>
+                            </w:r>
+                            <w:r>
+                              <w:rPr>
+                                <w:color w:val="000000" w:themeColor="text1"/>
+                              </w:rPr>
+                              <w:t> : commande utilisée pour générer le certificat SSL.</w:t>
+                            </w:r>
+                          </w:p>
+                        </w:txbxContent>
+                      </wps:txbx>
+                      <wps:bodyPr rot="0" spcFirstLastPara="0" vertOverflow="overflow" horzOverflow="overflow" vert="horz" wrap="square" lIns="0" tIns="0" rIns="0" bIns="0" numCol="1" spcCol="0" rtlCol="0" fromWordArt="0" anchor="t" anchorCtr="0" forceAA="0" compatLnSpc="1">
+                        <a:prstTxWarp prst="textNoShape">
+                          <a:avLst/>
+                        </a:prstTxWarp>
+                        <a:noAutofit/>
+                      </wps:bodyPr>
+                    </wps:wsp>
+                  </a:graphicData>
+                </a:graphic>
+                <wp14:sizeRelV relativeFrom="margin">
+                  <wp14:pctHeight>0</wp14:pctHeight>
+                </wp14:sizeRelV>
+              </wp:anchor>
+            </w:drawing>
+          </mc:Choice>
+          <mc:Fallback>
+            <w:pict>
+              <v:shapetype w14:anchorId="7A0AFBCA" id="_x0000_t202" coordsize="21600,21600" o:spt="202" path="m,l,21600r21600,l21600,xe">
+                <v:stroke joinstyle="miter"/>
+                <v:path gradientshapeok="t" o:connecttype="rect"/>
+              </v:shapetype>
+              <v:shape id="Zone de texte 35" o:spid="_x0000_s1088" type="#_x0000_t202" style="position:absolute;left:0;text-align:left;margin-left:0;margin-top:75.45pt;width:453.6pt;height:12.05pt;z-index:-251643904;visibility:visible;mso-wrap-style:square;mso-height-percent:0;mso-wrap-distance-left:9pt;mso-wrap-distance-top:0;mso-wrap-distance-right:9pt;mso-wrap-distance-bottom:0;mso-position-horizontal:absolute;mso-position-horizontal-relative:margin;mso-position-vertical:absolute;mso-position-vertical-relative:text;mso-height-percent:0;mso-height-relative:margin;v-text-anchor:top" o:gfxdata="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" stroked="f">
+                <v:textbox inset="0,0,0,0">
+                  <w:txbxContent>
+                    <w:p>
+                      <w:pPr>
+                        <w:pStyle w:val="Lgende"/>
+                        <w:jc w:val="center"/>
+                        <w:rPr>
+                          <w:rFonts w:ascii="Calibri" w:hAnsi="Calibri" w:cs="Calibri"/>
+                          <w:color w:val="000000" w:themeColor="text1"/>
+                        </w:rPr>
+                      </w:pPr>
+                      <w:r>
+                        <w:rPr>
+                          <w:color w:val="000000" w:themeColor="text1"/>
+                        </w:rPr>
+                        <w:t xml:space="preserve">Figure </w:t>
+                      </w:r>
+                      <w:r>
+                        <w:rPr>
+                          <w:color w:val="000000" w:themeColor="text1"/>
+                        </w:rPr>
+                        <w:fldChar w:fldCharType="begin"/>
+                      </w:r>
+                      <w:r>
+                        <w:rPr>
+                          <w:color w:val="000000" w:themeColor="text1"/>
+                        </w:rPr>
+                        <w:instrText xml:space="preserve"> SEQ Figure \* ARABIC </w:instrText>
+                      </w:r>
+                      <w:r>
+                        <w:rPr>
+                          <w:color w:val="000000" w:themeColor="text1"/>
+                        </w:rPr>
+                        <w:fldChar w:fldCharType="separate"/>
+                      </w:r>
+                      <w:r>
+                        <w:rPr>
+                          <w:noProof/>
+                          <w:color w:val="000000" w:themeColor="text1"/>
+                        </w:rPr>
+                        <w:t>1</w:t>
+                      </w:r>
+                      <w:r>
+                        <w:rPr>
+                          <w:color w:val="000000" w:themeColor="text1"/>
+                        </w:rPr>
+                        <w:fldChar w:fldCharType="end"/>
+                      </w:r>
+                      <w:r>
+                        <w:rPr>
+                          <w:color w:val="000000" w:themeColor="text1"/>
+                        </w:rPr>
+                        <w:t> : commande utilisée pour générer le certificat SSL.</w:t>
+                      </w:r>
+                    </w:p>
+                  </w:txbxContent>
+                </v:textbox>
+                <w10:wrap type="tight" anchorx="margin"/>
+              </v:shape>
+            </w:pict>
+          </mc:Fallback>
+        </mc:AlternateContent>
       </w:r>
       <w:r>
         <w:rPr>
           <w:rFonts w:ascii="Calibri" w:hAnsi="Calibri" w:cs="Calibri"/>
         </w:rPr>
-        <w:t>.</w:t>
+        <w:drawing>
+          <wp:anchor distT="0" distB="0" distL="114300" distR="114300" simplePos="0" relativeHeight="251670528" behindDoc="1" locked="0" layoutInCell="1" allowOverlap="1" wp14:anchorId="4E66FB46" wp14:editId="62CDBEB9">
+            <wp:simplePos x="0" y="0"/>
+            <wp:positionH relativeFrom="column">
+              <wp:posOffset>0</wp:posOffset>
+            </wp:positionH>
+            <wp:positionV relativeFrom="paragraph">
+              <wp:posOffset>812724</wp:posOffset>
+            </wp:positionV>
+            <wp:extent cx="5760720" cy="146050"/>
+            <wp:effectExtent l="0" t="0" r="0" b="6350"/>
+            <wp:wrapTight wrapText="bothSides">
+              <wp:wrapPolygon edited="0">
+                <wp:start x="0" y="0"/>
+                <wp:lineTo x="0" y="19722"/>
+                <wp:lineTo x="21500" y="19722"/>
+                <wp:lineTo x="21500" y="0"/>
+                <wp:lineTo x="0" y="0"/>
+              </wp:wrapPolygon>
+            </wp:wrapTight>
+            <wp:docPr id="34" name="Image 34"/>
+            <wp:cNvGraphicFramePr>
+              <a:graphicFrameLocks xmlns:a="http://schemas.openxmlformats.org/drawingml/2006/main" noChangeAspect="1"/>
+            </wp:cNvGraphicFramePr>
+            <a:graphic xmlns:a="http://schemas.openxmlformats.org/drawingml/2006/main">
+              <a:graphicData uri="http://schemas.openxmlformats.org/drawingml/2006/picture">
+                <pic:pic xmlns:pic="http://schemas.openxmlformats.org/drawingml/2006/picture">
+                  <pic:nvPicPr>
+                    <pic:cNvPr id="1" name=""/>
+                    <pic:cNvPicPr/>
+                  </pic:nvPicPr>
+                  <pic:blipFill>
+                    <a:blip r:embed="rId15">
+                      <a:extLst>
+                        <a:ext uri="{28A0092B-C50C-407E-A947-70E740481C1C}">
+                          <a14:useLocalDpi xmlns:a14="http://schemas.microsoft.com/office/drawing/2010/main" val="0"/>
+                        </a:ext>
+                      </a:extLst>
+                    </a:blip>
+                    <a:stretch>
+                      <a:fillRect/>
+                    </a:stretch>
+                  </pic:blipFill>
+                  <pic:spPr>
+                    <a:xfrm>
+                      <a:off x="0" y="0"/>
+                      <a:ext cx="5760720" cy="146050"/>
+                    </a:xfrm>
+                    <a:prstGeom prst="rect">
+                      <a:avLst/>
+                    </a:prstGeom>
+                  </pic:spPr>
+                </pic:pic>
+              </a:graphicData>
+            </a:graphic>
+          </wp:anchor>
+        </w:drawing>
+      </w:r>
+      <w:r>
+        <w:rPr>
+          <w:rFonts w:ascii="Calibri" w:hAnsi="Calibri" w:cs="Calibri"/>
+        </w:rPr>
+        <w:t xml:space="preserve">Afin de permettre aux utilisateurs d’accéder à notre site de manière sécurisée nous allons implémenter le protocole HTTPS dans notre site, pour ce faire nous allons tout d’abord générer un certificat en utilisant la commande suivante </w:t>
+      </w:r>
+      <w:r>
+        <w:rPr>
+          <w:rFonts w:ascii="Calibri" w:hAnsi="Calibri" w:cs="Calibri"/>
+          <w:i/>
+          <w:iCs/>
+          <w:sz w:val="18"/>
+          <w:szCs w:val="18"/>
+        </w:rPr>
+        <w:t>(</w:t>
+      </w:r>
+      <w:r>
+        <w:rPr>
+          <w:rFonts w:ascii="Calibri" w:hAnsi="Calibri" w:cs="Calibri"/>
+          <w:i/>
+          <w:iCs/>
+          <w:sz w:val="18"/>
+          <w:szCs w:val="18"/>
+        </w:rPr>
+        <w:t>figure</w:t>
+      </w:r>
+      <w:r>
+        <w:rPr>
+          <w:rFonts w:ascii="Calibri" w:hAnsi="Calibri" w:cs="Calibri"/>
+          <w:i/>
+          <w:iCs/>
+          <w:sz w:val="18"/>
+          <w:szCs w:val="18"/>
+        </w:rPr>
+        <w:t xml:space="preserve"> 1)</w:t>
+      </w:r>
+      <w:r>
+        <w:rPr>
+          <w:rFonts w:ascii="Calibri" w:hAnsi="Calibri" w:cs="Calibri"/>
+        </w:rPr>
+        <w:t xml:space="preserve"> dans un terminal OpenSSL, en l’occurrence j’en ai utilisé un en ligne afin de ne pas avoir à installer OpenSSL (</w:t>
+      </w:r>
+      <w:hyperlink r:id="rId16" w:history="1">
+        <w:r>
+          <w:rPr>
+            <w:rStyle w:val="Lienhypertexte"/>
+            <w:rFonts w:ascii="Calibri" w:hAnsi="Calibri" w:cs="Calibri"/>
+          </w:rPr>
+          <w:t>https://www.cryptool.org/en/cto/openssl/</w:t>
+        </w:r>
+      </w:hyperlink>
+      <w:r>
+        <w:rPr>
+          <w:rFonts w:ascii="Calibri" w:hAnsi="Calibri" w:cs="Calibri"/>
+        </w:rPr>
+        <w:t xml:space="preserve">). </w:t>
+      </w:r>
+    </w:p>
+    <w:p>
+      <w:pPr>
+        <w:jc w:val="both"/>
+        <w:rPr>
+          <w:rFonts w:ascii="Calibri" w:hAnsi="Calibri" w:cs="Calibri"/>
+        </w:rPr>
+      </w:pPr>
+      <w:r>
+        <w:rPr>
+          <w:rFonts w:ascii="Calibri" w:hAnsi="Calibri" w:cs="Calibri"/>
+        </w:rPr>
+        <w:t>Deux fichiers devraient normalement apparaître ensuite</w:t>
+      </w:r>
+      <w:r>
+        <w:rPr>
+          <w:rFonts w:ascii="Calibri" w:hAnsi="Calibri" w:cs="Calibri"/>
+        </w:rPr>
+        <w:t xml:space="preserve">, vous devrez donc placez ces fichiers dans votre code dans le dossier </w:t>
+      </w:r>
+      <w:r>
+        <w:rPr>
+          <w:rFonts w:ascii="Calibri" w:hAnsi="Calibri" w:cs="Calibri"/>
+          <w:b/>
+          <w:bCs/>
+        </w:rPr>
+        <w:t>/keys/ici</w:t>
+      </w:r>
+      <w:r>
+        <w:rPr>
+          <w:rFonts w:ascii="Calibri" w:hAnsi="Calibri" w:cs="Calibri"/>
+        </w:rPr>
+        <w:t xml:space="preserve"> afin de les intégrer à votre site, rendez-vous ensuite dans votre server.js afin de créer votre serveur HTTPS comme indiqué sur la figure 2 et 3, avant de faire cela, vérifiez bien que les packages </w:t>
+      </w:r>
+      <w:r>
+        <w:rPr>
+          <w:rFonts w:ascii="Calibri" w:hAnsi="Calibri" w:cs="Calibri"/>
+          <w:b/>
+          <w:bCs/>
+        </w:rPr>
+        <w:t xml:space="preserve">FS </w:t>
+      </w:r>
+      <w:r>
+        <w:rPr>
+          <w:rFonts w:ascii="Calibri" w:hAnsi="Calibri" w:cs="Calibri"/>
+        </w:rPr>
+        <w:t xml:space="preserve">et </w:t>
+      </w:r>
+      <w:r>
+        <w:rPr>
+          <w:rFonts w:ascii="Calibri" w:hAnsi="Calibri" w:cs="Calibri"/>
+          <w:b/>
+          <w:bCs/>
+        </w:rPr>
+        <w:t>HTTPS</w:t>
+      </w:r>
+      <w:r>
+        <w:rPr>
+          <w:rFonts w:ascii="Calibri" w:hAnsi="Calibri" w:cs="Calibri"/>
+        </w:rPr>
+        <w:t xml:space="preserve"> sont installés et importés dans ce fichier.</w:t>
+      </w:r>
+    </w:p>
+    <w:p>
+      <w:pPr>
+        <w:jc w:val="both"/>
+        <w:rPr>
+          <w:rFonts w:ascii="Calibri" w:hAnsi="Calibri" w:cs="Calibri"/>
+        </w:rPr>
+      </w:pPr>
+      <w:r>
+        <w:rPr>
+          <w:rFonts w:ascii="Calibri" w:hAnsi="Calibri" w:cs="Calibri"/>
+        </w:rPr>
+        <w:drawing>
+          <wp:anchor distT="0" distB="0" distL="114300" distR="114300" simplePos="0" relativeHeight="251673600" behindDoc="1" locked="0" layoutInCell="1" allowOverlap="1" wp14:anchorId="4BE6EBFC" wp14:editId="5C34703F">
+            <wp:simplePos x="0" y="0"/>
+            <wp:positionH relativeFrom="margin">
+              <wp:align>left</wp:align>
+            </wp:positionH>
+            <wp:positionV relativeFrom="paragraph">
+              <wp:posOffset>-3175</wp:posOffset>
+            </wp:positionV>
+            <wp:extent cx="3103245" cy="1733550"/>
+            <wp:effectExtent l="0" t="0" r="1905" b="0"/>
+            <wp:wrapTight wrapText="bothSides">
+              <wp:wrapPolygon edited="0">
+                <wp:start x="0" y="0"/>
+                <wp:lineTo x="0" y="21363"/>
+                <wp:lineTo x="21481" y="21363"/>
+                <wp:lineTo x="21481" y="0"/>
+                <wp:lineTo x="0" y="0"/>
+              </wp:wrapPolygon>
+            </wp:wrapTight>
+            <wp:docPr id="38" name="Image 38"/>
+            <wp:cNvGraphicFramePr>
+              <a:graphicFrameLocks xmlns:a="http://schemas.openxmlformats.org/drawingml/2006/main" noChangeAspect="1"/>
+            </wp:cNvGraphicFramePr>
+            <a:graphic xmlns:a="http://schemas.openxmlformats.org/drawingml/2006/main">
+              <a:graphicData uri="http://schemas.openxmlformats.org/drawingml/2006/picture">
+                <pic:pic xmlns:pic="http://schemas.openxmlformats.org/drawingml/2006/picture">
+                  <pic:nvPicPr>
+                    <pic:cNvPr id="1" name=""/>
+                    <pic:cNvPicPr/>
+                  </pic:nvPicPr>
+                  <pic:blipFill>
+                    <a:blip r:embed="rId17">
+                      <a:extLst>
+                        <a:ext uri="{28A0092B-C50C-407E-A947-70E740481C1C}">
+                          <a14:useLocalDpi xmlns:a14="http://schemas.microsoft.com/office/drawing/2010/main" val="0"/>
+                        </a:ext>
+                      </a:extLst>
+                    </a:blip>
+                    <a:stretch>
+                      <a:fillRect/>
+                    </a:stretch>
+                  </pic:blipFill>
+                  <pic:spPr>
+                    <a:xfrm>
+                      <a:off x="0" y="0"/>
+                      <a:ext cx="3114967" cy="1740001"/>
+                    </a:xfrm>
+                    <a:prstGeom prst="rect">
+                      <a:avLst/>
+                    </a:prstGeom>
+                  </pic:spPr>
+                </pic:pic>
+              </a:graphicData>
+            </a:graphic>
+            <wp14:sizeRelH relativeFrom="margin">
+              <wp14:pctWidth>0</wp14:pctWidth>
+            </wp14:sizeRelH>
+            <wp14:sizeRelV relativeFrom="margin">
+              <wp14:pctHeight>0</wp14:pctHeight>
+            </wp14:sizeRelV>
+          </wp:anchor>
+        </w:drawing>
       </w:r>
     </w:p>
     <w:p>
@@ -10503,6 +10912,166 @@
           <w:color w:val="004FAC"/>
         </w:rPr>
       </w:pPr>
+      <w:r>
+        <w:rPr>
+          <w:rFonts w:ascii="Calibri" w:hAnsi="Calibri" w:cs="Calibri"/>
+          <w:color w:val="004FAC"/>
+        </w:rPr>
+        <w:drawing>
+          <wp:anchor distT="0" distB="0" distL="114300" distR="114300" simplePos="0" relativeHeight="251674624" behindDoc="1" locked="0" layoutInCell="1" allowOverlap="1" wp14:anchorId="407C008B" wp14:editId="71BF766A">
+            <wp:simplePos x="0" y="0"/>
+            <wp:positionH relativeFrom="margin">
+              <wp:align>left</wp:align>
+            </wp:positionH>
+            <wp:positionV relativeFrom="paragraph">
+              <wp:posOffset>1489710</wp:posOffset>
+            </wp:positionV>
+            <wp:extent cx="3103245" cy="517525"/>
+            <wp:effectExtent l="0" t="0" r="1905" b="0"/>
+            <wp:wrapTight wrapText="bothSides">
+              <wp:wrapPolygon edited="0">
+                <wp:start x="0" y="0"/>
+                <wp:lineTo x="0" y="20672"/>
+                <wp:lineTo x="21481" y="20672"/>
+                <wp:lineTo x="21481" y="0"/>
+                <wp:lineTo x="0" y="0"/>
+              </wp:wrapPolygon>
+            </wp:wrapTight>
+            <wp:docPr id="39" name="Image 39"/>
+            <wp:cNvGraphicFramePr>
+              <a:graphicFrameLocks xmlns:a="http://schemas.openxmlformats.org/drawingml/2006/main" noChangeAspect="1"/>
+            </wp:cNvGraphicFramePr>
+            <a:graphic xmlns:a="http://schemas.openxmlformats.org/drawingml/2006/main">
+              <a:graphicData uri="http://schemas.openxmlformats.org/drawingml/2006/picture">
+                <pic:pic xmlns:pic="http://schemas.openxmlformats.org/drawingml/2006/picture">
+                  <pic:nvPicPr>
+                    <pic:cNvPr id="1" name=""/>
+                    <pic:cNvPicPr/>
+                  </pic:nvPicPr>
+                  <pic:blipFill>
+                    <a:blip r:embed="rId18">
+                      <a:extLst>
+                        <a:ext uri="{28A0092B-C50C-407E-A947-70E740481C1C}">
+                          <a14:useLocalDpi xmlns:a14="http://schemas.microsoft.com/office/drawing/2010/main" val="0"/>
+                        </a:ext>
+                      </a:extLst>
+                    </a:blip>
+                    <a:stretch>
+                      <a:fillRect/>
+                    </a:stretch>
+                  </pic:blipFill>
+                  <pic:spPr>
+                    <a:xfrm>
+                      <a:off x="0" y="0"/>
+                      <a:ext cx="3142587" cy="524516"/>
+                    </a:xfrm>
+                    <a:prstGeom prst="rect">
+                      <a:avLst/>
+                    </a:prstGeom>
+                  </pic:spPr>
+                </pic:pic>
+              </a:graphicData>
+            </a:graphic>
+            <wp14:sizeRelH relativeFrom="margin">
+              <wp14:pctWidth>0</wp14:pctWidth>
+            </wp14:sizeRelH>
+            <wp14:sizeRelV relativeFrom="margin">
+              <wp14:pctHeight>0</wp14:pctHeight>
+            </wp14:sizeRelV>
+          </wp:anchor>
+        </w:drawing>
+      </w:r>
+      <w:r>
+        <w:rPr>
+          <w:rFonts w:ascii="Calibri" w:hAnsi="Calibri" w:cs="Calibri"/>
+          <w:color w:val="004FAC"/>
+        </w:rPr>
+        <w:br/>
+      </w:r>
+      <w:r>
+        <w:rPr>
+          <w:rFonts w:ascii="Calibri" w:hAnsi="Calibri" w:cs="Calibri"/>
+          <w:color w:val="004FAC"/>
+        </w:rPr>
+        <w:br/>
+      </w:r>
+      <w:r>
+        <w:rPr>
+          <w:rFonts w:ascii="Calibri" w:hAnsi="Calibri" w:cs="Calibri"/>
+          <w:color w:val="004FAC"/>
+        </w:rPr>
+        <w:br/>
+      </w:r>
+      <w:r>
+        <w:rPr>
+          <w:rFonts w:ascii="Calibri" w:hAnsi="Calibri" w:cs="Calibri"/>
+          <w:color w:val="004FAC"/>
+        </w:rPr>
+        <w:br/>
+      </w:r>
+      <w:r>
+        <w:rPr>
+          <w:rFonts w:ascii="Calibri" w:hAnsi="Calibri" w:cs="Calibri"/>
+          <w:color w:val="004FAC"/>
+        </w:rPr>
+        <w:br/>
+      </w:r>
+      <w:r>
+        <w:rPr>
+          <w:rFonts w:ascii="Calibri" w:hAnsi="Calibri" w:cs="Calibri"/>
+          <w:color w:val="004FAC"/>
+        </w:rPr>
+        <w:br/>
+      </w:r>
+      <w:r>
+        <w:rPr>
+          <w:rFonts w:ascii="Calibri" w:hAnsi="Calibri" w:cs="Calibri"/>
+          <w:color w:val="004FAC"/>
+        </w:rPr>
+        <w:br/>
+      </w:r>
+      <w:r>
+        <w:rPr>
+          <w:rFonts w:ascii="Calibri" w:hAnsi="Calibri" w:cs="Calibri"/>
+          <w:color w:val="004FAC"/>
+        </w:rPr>
+        <w:br/>
+      </w:r>
+      <w:r>
+        <w:rPr>
+          <w:rFonts w:ascii="Calibri" w:hAnsi="Calibri" w:cs="Calibri"/>
+          <w:color w:val="004FAC"/>
+        </w:rPr>
+        <w:br/>
+      </w:r>
+      <w:r>
+        <w:rPr>
+          <w:rFonts w:ascii="Calibri" w:hAnsi="Calibri" w:cs="Calibri"/>
+          <w:color w:val="004FAC"/>
+        </w:rPr>
+        <w:br/>
+      </w:r>
+      <w:r>
+        <w:rPr>
+          <w:rFonts w:ascii="Calibri" w:hAnsi="Calibri" w:cs="Calibri"/>
+          <w:color w:val="004FAC"/>
+        </w:rPr>
+        <w:br/>
+      </w:r>
+      <w:r>
+        <w:rPr>
+          <w:rFonts w:ascii="Calibri" w:hAnsi="Calibri" w:cs="Calibri"/>
+          <w:color w:val="004FAC"/>
+        </w:rPr>
+        <w:br/>
+      </w:r>
+      <w:r>
+        <w:rPr>
+          <w:rFonts w:ascii="Calibri" w:hAnsi="Calibri" w:cs="Calibri"/>
+          <w:color w:val="004FAC"/>
+        </w:rPr>
+        <w:br/>
+      </w:r>
     </w:p>
     <w:p>
       <w:pPr>
@@ -10622,7 +11191,49 @@
         <w:rPr>
           <w:rFonts w:ascii="Calibri" w:hAnsi="Calibri" w:cs="Calibri"/>
         </w:rPr>
-        <w:t xml:space="preserve"> pellentesque fermentum. Maecenas adipiscing ante non diam sodales hendrerit.</w:t>
+        <w:t xml:space="preserve"> pellentesque fermentum. Maecenas adipiscing ante </w:t>
+      </w:r>
+      <w:proofErr w:type="gramStart"/>
+      <w:r>
+        <w:rPr>
+          <w:rFonts w:ascii="Calibri" w:hAnsi="Calibri" w:cs="Calibri"/>
+        </w:rPr>
+        <w:t>non diam</w:t>
+      </w:r>
+      <w:proofErr w:type="gramEnd"/>
+      <w:r>
+        <w:rPr>
+          <w:rFonts w:ascii="Calibri" w:hAnsi="Calibri" w:cs="Calibri"/>
+        </w:rPr>
+        <w:t xml:space="preserve"> </w:t>
+      </w:r>
+      <w:proofErr w:type="spellStart"/>
+      <w:r>
+        <w:rPr>
+          <w:rFonts w:ascii="Calibri" w:hAnsi="Calibri" w:cs="Calibri"/>
+        </w:rPr>
+        <w:t>sodales</w:t>
+      </w:r>
+      <w:proofErr w:type="spellEnd"/>
+      <w:r>
+        <w:rPr>
+          <w:rFonts w:ascii="Calibri" w:hAnsi="Calibri" w:cs="Calibri"/>
+        </w:rPr>
+        <w:t xml:space="preserve"> </w:t>
+      </w:r>
+      <w:proofErr w:type="spellStart"/>
+      <w:r>
+        <w:rPr>
+          <w:rFonts w:ascii="Calibri" w:hAnsi="Calibri" w:cs="Calibri"/>
+        </w:rPr>
+        <w:t>hendrerit</w:t>
+      </w:r>
+      <w:proofErr w:type="spellEnd"/>
+      <w:r>
+        <w:rPr>
+          <w:rFonts w:ascii="Calibri" w:hAnsi="Calibri" w:cs="Calibri"/>
+        </w:rPr>
+        <w:t>.</w:t>
       </w:r>
     </w:p>
     <w:p>
@@ -10686,6 +11297,7 @@
           <w:sz w:val="28"/>
           <w:szCs w:val="28"/>
         </w:rPr>
+        <w:lastRenderedPageBreak/>
         <w:br/>
       </w:r>
       <w:r>
@@ -11142,7 +11754,7 @@
         <w:szCs w:val="16"/>
         <w:lang w:eastAsia="fr-CH"/>
       </w:rPr>
-      <w:t>27 mars 11:15</w:t>
+      <w:t>1er mai 09:10</w:t>
     </w:r>
     <w:r>
       <w:rPr>
@@ -13435,6 +14047,18 @@
       <w:color w:val="808080"/>
     </w:rPr>
   </w:style>
+  <w:style w:type="character" w:styleId="Mentionnonrsolue">
+    <w:name w:val="Unresolved Mention"/>
+    <w:basedOn w:val="Policepardfaut"/>
+    <w:uiPriority w:val="99"/>
+    <w:semiHidden/>
+    <w:unhideWhenUsed/>
+    <w:rsid w:val="009855A5"/>
+    <w:rPr>
+      <w:color w:val="605E5C"/>
+      <w:shd w:val="clear" w:color="auto" w:fill="E1DFDD"/>
+    </w:rPr>
+  </w:style>
 </w:styles>
 </file>
 
@@ -13549,6 +14173,7 @@
     <w:rsid w:val="00101B0E"/>
     <w:rsid w:val="001E12C4"/>
     <w:rsid w:val="002C7055"/>
+    <w:rsid w:val="006D1C30"/>
     <w:rsid w:val="00CB73C4"/>
     <w:rsid w:val="00F502CB"/>
   </w:rsids>

</xml_diff>

<commit_message>
:large_blue_diamond: feat(doc): Doc update
+ Rapport
+ Work diary
</commit_message>
<xml_diff>
--- a/matvelickov-rapport_webstore.docx
+++ b/matvelickov-rapport_webstore.docx
@@ -10578,11 +10578,7 @@
           </mc:Choice>
           <mc:Fallback>
             <w:pict>
-              <v:shapetype w14:anchorId="7A0AFBCA" id="_x0000_t202" coordsize="21600,21600" o:spt="202" path="m,l,21600r21600,l21600,xe">
-                <v:stroke joinstyle="miter"/>
-                <v:path gradientshapeok="t" o:connecttype="rect"/>
-              </v:shapetype>
-              <v:shape id="Zone de texte 35" o:spid="_x0000_s1088" type="#_x0000_t202" style="position:absolute;left:0;text-align:left;margin-left:0;margin-top:75.45pt;width:453.6pt;height:12.05pt;z-index:-251643904;visibility:visible;mso-wrap-style:square;mso-height-percent:0;mso-wrap-distance-left:9pt;mso-wrap-distance-top:0;mso-wrap-distance-right:9pt;mso-wrap-distance-bottom:0;mso-position-horizontal:absolute;mso-position-horizontal-relative:margin;mso-position-vertical:absolute;mso-position-vertical-relative:text;mso-height-percent:0;mso-height-relative:margin;v-text-anchor:top" o:gfxdata="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" stroked="f">
+              <v:shape w14:anchorId="7A0AFBCA" id="Zone de texte 35" o:spid="_x0000_s1088" type="#_x0000_t202" style="position:absolute;left:0;text-align:left;margin-left:0;margin-top:75.45pt;width:453.6pt;height:12.05pt;z-index:-251643904;visibility:visible;mso-wrap-style:square;mso-height-percent:0;mso-wrap-distance-left:9pt;mso-wrap-distance-top:0;mso-wrap-distance-right:9pt;mso-wrap-distance-bottom:0;mso-position-horizontal:absolute;mso-position-horizontal-relative:margin;mso-position-vertical:absolute;mso-position-vertical-relative:text;mso-height-percent:0;mso-height-relative:margin;v-text-anchor:top" o:gfxdata="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" stroked="f">
                 <v:textbox inset="0,0,0,0">
                   <w:txbxContent>
                     <w:p>
@@ -10649,6 +10645,7 @@
       <w:r>
         <w:rPr>
           <w:rFonts w:ascii="Calibri" w:hAnsi="Calibri" w:cs="Calibri"/>
+          <w:noProof/>
         </w:rPr>
         <w:drawing>
           <wp:anchor distT="0" distB="0" distL="114300" distR="114300" simplePos="0" relativeHeight="251670528" behindDoc="1" locked="0" layoutInCell="1" allowOverlap="1" wp14:anchorId="4E66FB46" wp14:editId="62CDBEB9">
@@ -10838,6 +10835,7 @@
       <w:r>
         <w:rPr>
           <w:rFonts w:ascii="Calibri" w:hAnsi="Calibri" w:cs="Calibri"/>
+          <w:noProof/>
         </w:rPr>
         <w:drawing>
           <wp:anchor distT="0" distB="0" distL="114300" distR="114300" simplePos="0" relativeHeight="251673600" behindDoc="1" locked="0" layoutInCell="1" allowOverlap="1" wp14:anchorId="4BE6EBFC" wp14:editId="5C34703F">
@@ -10906,6 +10904,7 @@
     </w:p>
     <w:p>
       <w:pPr>
+        <w:ind w:left="360"/>
         <w:jc w:val="both"/>
         <w:rPr>
           <w:rFonts w:ascii="Calibri" w:hAnsi="Calibri" w:cs="Calibri"/>
@@ -10915,6 +10914,7 @@
       <w:r>
         <w:rPr>
           <w:rFonts w:ascii="Calibri" w:hAnsi="Calibri" w:cs="Calibri"/>
+          <w:noProof/>
           <w:color w:val="004FAC"/>
         </w:rPr>
         <w:drawing>
@@ -11131,271 +11131,21 @@
         <w:rPr>
           <w:rFonts w:ascii="Calibri" w:hAnsi="Calibri" w:cs="Calibri"/>
         </w:rPr>
-        <w:t xml:space="preserve">Pellentesque sed dui ut augue blandit sodales. Vestibulum ante ipsum primis in faucibus orci luctus et ultrices posuere cubilia </w:t>
+        <w:t xml:space="preserve">Pellentesque sed dui ut augue blandit </w:t>
       </w:r>
+    </w:p>
+    <w:p>
+      <w:pPr>
+        <w:jc w:val="both"/>
+        <w:rPr>
+          <w:rFonts w:ascii="Calibri" w:hAnsi="Calibri" w:cs="Calibri"/>
+        </w:rPr>
+      </w:pPr>
       <w:r>
         <w:rPr>
           <w:rFonts w:ascii="Calibri" w:hAnsi="Calibri" w:cs="Calibri"/>
         </w:rPr>
-        <w:t>Curae ;</w:t>
-      </w:r>
-      <w:r>
-        <w:rPr>
-          <w:rFonts w:ascii="Calibri" w:hAnsi="Calibri" w:cs="Calibri"/>
-        </w:rPr>
-        <w:t xml:space="preserve"> Aliquam nibh. </w:t>
-      </w:r>
-      <w:r>
-        <w:rPr>
-          <w:rFonts w:ascii="Calibri" w:hAnsi="Calibri" w:cs="Calibri"/>
-        </w:rPr>
-        <w:t>Maurois</w:t>
-      </w:r>
-      <w:r>
-        <w:rPr>
-          <w:rFonts w:ascii="Calibri" w:hAnsi="Calibri" w:cs="Calibri"/>
-        </w:rPr>
-        <w:t xml:space="preserve"> </w:t>
-      </w:r>
-      <w:r>
-        <w:rPr>
-          <w:rFonts w:ascii="Calibri" w:hAnsi="Calibri" w:cs="Calibri"/>
-        </w:rPr>
-        <w:t>AC</w:t>
-      </w:r>
-      <w:r>
-        <w:rPr>
-          <w:rFonts w:ascii="Calibri" w:hAnsi="Calibri" w:cs="Calibri"/>
-        </w:rPr>
-        <w:t xml:space="preserve"> </w:t>
-      </w:r>
-      <w:r>
-        <w:rPr>
-          <w:rFonts w:ascii="Calibri" w:hAnsi="Calibri" w:cs="Calibri"/>
-        </w:rPr>
-        <w:t>maris</w:t>
-      </w:r>
-      <w:r>
-        <w:rPr>
-          <w:rFonts w:ascii="Calibri" w:hAnsi="Calibri" w:cs="Calibri"/>
-        </w:rPr>
-        <w:t xml:space="preserve"> sed </w:t>
-      </w:r>
-      <w:r>
-        <w:rPr>
-          <w:rFonts w:ascii="Calibri" w:hAnsi="Calibri" w:cs="Calibri"/>
-        </w:rPr>
-        <w:t>perde</w:t>
-      </w:r>
-      <w:r>
-        <w:rPr>
-          <w:rFonts w:ascii="Calibri" w:hAnsi="Calibri" w:cs="Calibri"/>
-        </w:rPr>
-        <w:t xml:space="preserve"> pellentesque fermentum. Maecenas adipiscing ante </w:t>
-      </w:r>
-      <w:proofErr w:type="gramStart"/>
-      <w:r>
-        <w:rPr>
-          <w:rFonts w:ascii="Calibri" w:hAnsi="Calibri" w:cs="Calibri"/>
-        </w:rPr>
-        <w:t>non diam</w:t>
-      </w:r>
-      <w:proofErr w:type="gramEnd"/>
-      <w:r>
-        <w:rPr>
-          <w:rFonts w:ascii="Calibri" w:hAnsi="Calibri" w:cs="Calibri"/>
-        </w:rPr>
-        <w:t xml:space="preserve"> </w:t>
-      </w:r>
-      <w:proofErr w:type="spellStart"/>
-      <w:r>
-        <w:rPr>
-          <w:rFonts w:ascii="Calibri" w:hAnsi="Calibri" w:cs="Calibri"/>
-        </w:rPr>
-        <w:t>sodales</w:t>
-      </w:r>
-      <w:proofErr w:type="spellEnd"/>
-      <w:r>
-        <w:rPr>
-          <w:rFonts w:ascii="Calibri" w:hAnsi="Calibri" w:cs="Calibri"/>
-        </w:rPr>
-        <w:t xml:space="preserve"> </w:t>
-      </w:r>
-      <w:proofErr w:type="spellStart"/>
-      <w:r>
-        <w:rPr>
-          <w:rFonts w:ascii="Calibri" w:hAnsi="Calibri" w:cs="Calibri"/>
-        </w:rPr>
-        <w:t>hendrerit</w:t>
-      </w:r>
-      <w:proofErr w:type="spellEnd"/>
-      <w:r>
-        <w:rPr>
-          <w:rFonts w:ascii="Calibri" w:hAnsi="Calibri" w:cs="Calibri"/>
-        </w:rPr>
-        <w:t>.</w:t>
-      </w:r>
-    </w:p>
-    <w:p>
-      <w:pPr>
-        <w:jc w:val="both"/>
-        <w:rPr>
-          <w:rFonts w:ascii="Calibri" w:hAnsi="Calibri" w:cs="Calibri"/>
-        </w:rPr>
-      </w:pPr>
-      <w:r>
-        <w:rPr>
-          <w:rFonts w:ascii="Calibri" w:hAnsi="Calibri" w:cs="Calibri"/>
-          <w:sz w:val="28"/>
-          <w:szCs w:val="28"/>
-        </w:rPr>
-        <w:br/>
-      </w:r>
-      <w:r>
-        <w:rPr>
-          <w:rFonts w:ascii="Calibri" w:hAnsi="Calibri" w:cs="Calibri"/>
-          <w:sz w:val="28"/>
-          <w:szCs w:val="28"/>
-        </w:rPr>
-        <w:br/>
-      </w:r>
-      <w:r>
-        <w:rPr>
-          <w:rFonts w:ascii="Calibri" w:hAnsi="Calibri" w:cs="Calibri"/>
-          <w:sz w:val="28"/>
-          <w:szCs w:val="28"/>
-        </w:rPr>
-        <w:br/>
-      </w:r>
-      <w:r>
-        <w:rPr>
-          <w:rFonts w:ascii="Calibri" w:hAnsi="Calibri" w:cs="Calibri"/>
-          <w:sz w:val="28"/>
-          <w:szCs w:val="28"/>
-        </w:rPr>
-        <w:br/>
-      </w:r>
-      <w:r>
-        <w:rPr>
-          <w:rFonts w:ascii="Calibri" w:hAnsi="Calibri" w:cs="Calibri"/>
-          <w:sz w:val="28"/>
-          <w:szCs w:val="28"/>
-        </w:rPr>
-        <w:br/>
-      </w:r>
-      <w:r>
-        <w:rPr>
-          <w:rFonts w:ascii="Calibri" w:hAnsi="Calibri" w:cs="Calibri"/>
-          <w:sz w:val="28"/>
-          <w:szCs w:val="28"/>
-        </w:rPr>
-        <w:br/>
-      </w:r>
-      <w:r>
-        <w:rPr>
-          <w:rFonts w:ascii="Calibri" w:hAnsi="Calibri" w:cs="Calibri"/>
-          <w:sz w:val="28"/>
-          <w:szCs w:val="28"/>
-        </w:rPr>
-        <w:lastRenderedPageBreak/>
-        <w:br/>
-      </w:r>
-      <w:r>
-        <w:rPr>
-          <w:rFonts w:ascii="Calibri" w:hAnsi="Calibri" w:cs="Calibri"/>
-          <w:sz w:val="28"/>
-          <w:szCs w:val="28"/>
-        </w:rPr>
-        <w:br/>
-      </w:r>
-      <w:r>
-        <w:rPr>
-          <w:rFonts w:ascii="Calibri" w:hAnsi="Calibri" w:cs="Calibri"/>
-          <w:sz w:val="28"/>
-          <w:szCs w:val="28"/>
-        </w:rPr>
-        <w:br/>
-      </w:r>
-      <w:r>
-        <w:rPr>
-          <w:rFonts w:ascii="Calibri" w:hAnsi="Calibri" w:cs="Calibri"/>
-          <w:sz w:val="28"/>
-          <w:szCs w:val="28"/>
-        </w:rPr>
-        <w:br/>
-      </w:r>
-    </w:p>
-    <w:p>
-      <w:pPr>
-        <w:jc w:val="both"/>
-        <w:rPr>
-          <w:rFonts w:ascii="Calibri" w:hAnsi="Calibri" w:cs="Calibri"/>
-        </w:rPr>
-      </w:pPr>
-    </w:p>
-    <w:p>
-      <w:pPr>
-        <w:rPr>
-          <w:rFonts w:ascii="Calibri" w:hAnsi="Calibri" w:cs="Calibri"/>
-        </w:rPr>
-      </w:pPr>
-    </w:p>
-    <w:p>
-      <w:pPr>
-        <w:rPr>
-          <w:rFonts w:ascii="Calibri" w:hAnsi="Calibri" w:cs="Calibri"/>
-        </w:rPr>
-      </w:pPr>
-    </w:p>
-    <w:p>
-      <w:pPr>
-        <w:rPr>
-          <w:rFonts w:ascii="Calibri" w:hAnsi="Calibri" w:cs="Calibri"/>
-        </w:rPr>
-      </w:pPr>
-    </w:p>
-    <w:p>
-      <w:pPr>
-        <w:rPr>
-          <w:rFonts w:ascii="Calibri" w:hAnsi="Calibri" w:cs="Calibri"/>
-        </w:rPr>
-      </w:pPr>
-    </w:p>
-    <w:p>
-      <w:pPr>
-        <w:rPr>
-          <w:rFonts w:ascii="Calibri" w:hAnsi="Calibri" w:cs="Calibri"/>
-        </w:rPr>
-      </w:pPr>
-    </w:p>
-    <w:p>
-      <w:pPr>
-        <w:rPr>
-          <w:rFonts w:ascii="Calibri" w:hAnsi="Calibri" w:cs="Calibri"/>
-        </w:rPr>
-      </w:pPr>
-    </w:p>
-    <w:p>
-      <w:pPr>
-        <w:rPr>
-          <w:rFonts w:ascii="Calibri" w:hAnsi="Calibri" w:cs="Calibri"/>
-        </w:rPr>
-      </w:pPr>
-    </w:p>
-    <w:p>
-      <w:pPr>
-        <w:tabs>
-          <w:tab w:val="left" w:pos="2512"/>
-        </w:tabs>
-        <w:rPr>
-          <w:rFonts w:ascii="Calibri" w:hAnsi="Calibri" w:cs="Calibri"/>
-        </w:rPr>
-      </w:pPr>
-      <w:r>
-        <w:rPr>
-          <w:rFonts w:ascii="Calibri" w:hAnsi="Calibri" w:cs="Calibri"/>
-        </w:rPr>
-        <w:tab/>
+        <w:t>Module crypto</w:t>
       </w:r>
     </w:p>
     <w:sectPr>
@@ -11458,74 +11208,6 @@
         <w:szCs w:val="16"/>
       </w:rPr>
     </w:pPr>
-    <w:r>
-      <w:rPr>
-        <w:noProof/>
-        <w:lang w:eastAsia="fr-CH"/>
-      </w:rPr>
-      <w:drawing>
-        <wp:anchor distT="0" distB="0" distL="114300" distR="114300" simplePos="0" relativeHeight="251659262" behindDoc="1" locked="0" layoutInCell="1" allowOverlap="1" wp14:anchorId="6D8E61C9" wp14:editId="311BAA74">
-          <wp:simplePos x="0" y="0"/>
-          <wp:positionH relativeFrom="column">
-            <wp:posOffset>6015355</wp:posOffset>
-          </wp:positionH>
-          <wp:positionV relativeFrom="paragraph">
-            <wp:posOffset>6350</wp:posOffset>
-          </wp:positionV>
-          <wp:extent cx="381000" cy="381000"/>
-          <wp:effectExtent l="0" t="0" r="0" b="0"/>
-          <wp:wrapNone/>
-          <wp:docPr id="37" name="Image 37" descr="C:\Users\matvelickov\AppData\Local\Microsoft\Windows\INetCache\Content.Word\5110429.png"/>
-          <wp:cNvGraphicFramePr>
-            <a:graphicFrameLocks xmlns:a="http://schemas.openxmlformats.org/drawingml/2006/main" noChangeAspect="1"/>
-          </wp:cNvGraphicFramePr>
-          <a:graphic xmlns:a="http://schemas.openxmlformats.org/drawingml/2006/main">
-            <a:graphicData uri="http://schemas.openxmlformats.org/drawingml/2006/picture">
-              <pic:pic xmlns:pic="http://schemas.openxmlformats.org/drawingml/2006/picture">
-                <pic:nvPicPr>
-                  <pic:cNvPr id="0" name="Picture 5" descr="C:\Users\matvelickov\AppData\Local\Microsoft\Windows\INetCache\Content.Word\5110429.png"/>
-                  <pic:cNvPicPr>
-                    <a:picLocks noChangeAspect="1" noChangeArrowheads="1"/>
-                  </pic:cNvPicPr>
-                </pic:nvPicPr>
-                <pic:blipFill>
-                  <a:blip r:embed="rId1" cstate="print">
-                    <a:extLst>
-                      <a:ext uri="{28A0092B-C50C-407E-A947-70E740481C1C}">
-                        <a14:useLocalDpi xmlns:a14="http://schemas.microsoft.com/office/drawing/2010/main" val="0"/>
-                      </a:ext>
-                    </a:extLst>
-                  </a:blip>
-                  <a:srcRect/>
-                  <a:stretch>
-                    <a:fillRect/>
-                  </a:stretch>
-                </pic:blipFill>
-                <pic:spPr bwMode="auto">
-                  <a:xfrm>
-                    <a:off x="0" y="0"/>
-                    <a:ext cx="381461" cy="381461"/>
-                  </a:xfrm>
-                  <a:prstGeom prst="rect">
-                    <a:avLst/>
-                  </a:prstGeom>
-                  <a:noFill/>
-                  <a:ln>
-                    <a:noFill/>
-                  </a:ln>
-                </pic:spPr>
-              </pic:pic>
-            </a:graphicData>
-          </a:graphic>
-          <wp14:sizeRelH relativeFrom="margin">
-            <wp14:pctWidth>0</wp14:pctWidth>
-          </wp14:sizeRelH>
-          <wp14:sizeRelV relativeFrom="margin">
-            <wp14:pctHeight>0</wp14:pctHeight>
-          </wp14:sizeRelV>
-        </wp:anchor>
-      </w:drawing>
-    </w:r>
     <w:sdt>
       <w:sdtPr>
         <w:rPr>
@@ -11568,7 +11250,31 @@
         <w:szCs w:val="16"/>
       </w:rPr>
       <w:tab/>
-      <w:t>Créé le 2 mars 2023</w:t>
+      <w:t>Créé le 2</w:t>
+    </w:r>
+    <w:r>
+      <w:rPr>
+        <w:rFonts w:ascii="Century Gothic" w:hAnsi="Century Gothic" w:cstheme="minorHAnsi"/>
+        <w:sz w:val="16"/>
+        <w:szCs w:val="16"/>
+      </w:rPr>
+      <w:t>7</w:t>
+    </w:r>
+    <w:r>
+      <w:rPr>
+        <w:rFonts w:ascii="Century Gothic" w:hAnsi="Century Gothic" w:cstheme="minorHAnsi"/>
+        <w:sz w:val="16"/>
+        <w:szCs w:val="16"/>
+      </w:rPr>
+      <w:t xml:space="preserve"> mars 202</w:t>
+    </w:r>
+    <w:r>
+      <w:rPr>
+        <w:rFonts w:ascii="Century Gothic" w:hAnsi="Century Gothic" w:cstheme="minorHAnsi"/>
+        <w:sz w:val="16"/>
+        <w:szCs w:val="16"/>
+      </w:rPr>
+      <w:t>4</w:t>
     </w:r>
   </w:p>
   <w:p>
@@ -11654,7 +11360,39 @@
         <w:szCs w:val="16"/>
       </w:rPr>
       <w:tab/>
-      <w:t>Imprimé par Mateja le 6 mars 2023 15:08</w:t>
+      <w:t xml:space="preserve">Imprimé par Mateja le </w:t>
+    </w:r>
+    <w:r>
+      <w:rPr>
+        <w:rFonts w:ascii="Century Gothic" w:hAnsi="Century Gothic" w:cstheme="minorHAnsi"/>
+        <w:sz w:val="16"/>
+        <w:szCs w:val="16"/>
+      </w:rPr>
+      <w:t>27</w:t>
+    </w:r>
+    <w:r>
+      <w:rPr>
+        <w:rFonts w:ascii="Century Gothic" w:hAnsi="Century Gothic" w:cstheme="minorHAnsi"/>
+        <w:sz w:val="16"/>
+        <w:szCs w:val="16"/>
+      </w:rPr>
+      <w:t xml:space="preserve"> mars 2023 </w:t>
+    </w:r>
+    <w:r>
+      <w:rPr>
+        <w:rFonts w:ascii="Century Gothic" w:hAnsi="Century Gothic" w:cstheme="minorHAnsi"/>
+        <w:sz w:val="16"/>
+        <w:szCs w:val="16"/>
+      </w:rPr>
+      <w:t>15:</w:t>
+    </w:r>
+    <w:r>
+      <w:rPr>
+        <w:rFonts w:ascii="Century Gothic" w:hAnsi="Century Gothic" w:cstheme="minorHAnsi"/>
+        <w:sz w:val="16"/>
+        <w:szCs w:val="16"/>
+      </w:rPr>
+      <w:t>08</w:t>
     </w:r>
     <w:r>
       <w:rPr>
@@ -11694,7 +11432,7 @@
         <w:szCs w:val="16"/>
         <w:lang w:eastAsia="fr-CH"/>
       </w:rPr>
-      <w:t>3</w:t>
+      <w:t>6</w:t>
     </w:r>
     <w:r>
       <w:rPr>
@@ -11754,7 +11492,7 @@
         <w:szCs w:val="16"/>
         <w:lang w:eastAsia="fr-CH"/>
       </w:rPr>
-      <w:t>1er mai 09:10</w:t>
+      <w:t>15 mai 08:24</w:t>
     </w:r>
     <w:r>
       <w:rPr>
@@ -11824,7 +11562,7 @@
         <w:szCs w:val="16"/>
         <w:lang w:eastAsia="fr-CH"/>
       </w:rPr>
-      <w:t>matvelickov_rapportMQTT.docx</w:t>
+      <w:t>matvelickov-rapport_webstore</w:t>
     </w:r>
     <w:r>
       <w:rPr>
@@ -14171,6 +13909,7 @@
     <w:rsidRoot w:val="00F502CB"/>
     <w:rsid w:val="00083A6F"/>
     <w:rsid w:val="00101B0E"/>
+    <w:rsid w:val="001143A3"/>
     <w:rsid w:val="001E12C4"/>
     <w:rsid w:val="002C7055"/>
     <w:rsid w:val="006D1C30"/>

</xml_diff>